<commit_message>
INtegration, handled all the page routing and commented out translation component
</commit_message>
<xml_diff>
--- a/backend-auth/filled_documents/Filled_document_rental.docx
+++ b/backend-auth/filled_documents/Filled_document_rental.docx
@@ -302,10 +302,11 @@
           <w:rFonts w:ascii="Arial" w:hAnsi="Arial" w:cs="Arial"/>
           <w:b/>
           <w:bCs/>
-          <w:sz w:val="24"/>
-          <w:szCs w:val="24"/>
-        </w:rPr>
-        <w:t>FIX</w:t>
+          <w:i w:val="0"/>
+          <w:sz w:val="24"/>
+          <w:szCs w:val="24"/>
+        </w:rPr>
+        <w:t>JHB</w:t>
       </w:r>
       <w:r>
         <w:rPr>
@@ -330,10 +331,11 @@
           <w:rFonts w:ascii="Arial" w:hAnsi="Arial" w:cs="Arial"/>
           <w:b/>
           <w:bCs/>
-          <w:sz w:val="24"/>
-          <w:szCs w:val="24"/>
-        </w:rPr>
-        <w:t>MONTH</w:t>
+          <w:i w:val="0"/>
+          <w:sz w:val="24"/>
+          <w:szCs w:val="24"/>
+        </w:rPr>
+        <w:t>HB</w:t>
       </w:r>
       <w:r>
         <w:rPr>
@@ -348,10 +350,11 @@
           <w:rFonts w:ascii="Arial" w:hAnsi="Arial" w:cs="Arial"/>
           <w:b/>
           <w:bCs/>
-          <w:sz w:val="24"/>
-          <w:szCs w:val="24"/>
-        </w:rPr>
-        <w:t>YEAR</w:t>
+          <w:i w:val="0"/>
+          <w:sz w:val="24"/>
+          <w:szCs w:val="24"/>
+        </w:rPr>
+        <w:t>JHB</w:t>
       </w:r>
       <w:r>
         <w:rPr>
@@ -384,6 +387,7 @@
           <w:sz w:val="24"/>
           <w:szCs w:val="24"/>
         </w:rPr>
+        <w:t>JHB</w:t>
       </w:r>
       <w:r>
         <w:rPr>
@@ -420,6 +424,7 @@
           <w:sz w:val="24"/>
           <w:szCs w:val="24"/>
         </w:rPr>
+        <w:t>JHB</w:t>
       </w:r>
       <w:r>
         <w:rPr>
@@ -464,6 +469,7 @@
           <w:sz w:val="24"/>
           <w:szCs w:val="24"/>
         </w:rPr>
+        <w:t>JHB</w:t>
       </w:r>
       <w:r>
         <w:rPr>
@@ -514,6 +520,7 @@
           <w:sz w:val="24"/>
           <w:szCs w:val="24"/>
         </w:rPr>
+        <w:t>JB</w:t>
       </w:r>
       <w:r>
         <w:rPr>
@@ -548,6 +555,7 @@
           <w:sz w:val="24"/>
           <w:szCs w:val="24"/>
         </w:rPr>
+        <w:t>JB</w:t>
       </w:r>
     </w:p>
     <w:p>
@@ -672,6 +680,7 @@
           <w:sz w:val="24"/>
           <w:szCs w:val="24"/>
         </w:rPr>
+        <w:t>JB</w:t>
       </w:r>
       <w:r>
         <w:rPr>
@@ -735,6 +744,7 @@
           <w:sz w:val="24"/>
           <w:szCs w:val="24"/>
         </w:rPr>
+        <w:t>HJB</w:t>
       </w:r>
       <w:r>
         <w:rPr>
@@ -777,6 +787,7 @@
           <w:sz w:val="24"/>
           <w:szCs w:val="24"/>
         </w:rPr>
+        <w:t>HJB</w:t>
       </w:r>
       <w:r>
         <w:rPr>
@@ -811,6 +822,7 @@
           <w:sz w:val="24"/>
           <w:szCs w:val="24"/>
         </w:rPr>
+        <w:t>JB</w:t>
       </w:r>
     </w:p>
     <w:p>
@@ -1252,6 +1264,7 @@
           <w:sz w:val="24"/>
           <w:szCs w:val="24"/>
         </w:rPr>
+        <w:t>JB</w:t>
       </w:r>
     </w:p>
     <w:p>
@@ -1413,6 +1426,7 @@
           <w:sz w:val="24"/>
           <w:szCs w:val="24"/>
         </w:rPr>
+        <w:t>HJB</w:t>
       </w:r>
       <w:r>
         <w:rPr>
@@ -1536,6 +1550,7 @@
           <w:sz w:val="24"/>
           <w:szCs w:val="24"/>
         </w:rPr>
+        <w:t>HJB</w:t>
       </w:r>
       <w:r>
         <w:rPr>
@@ -1635,6 +1650,7 @@
           <w:szCs w:val="24"/>
           <w:u w:val="single"/>
         </w:rPr>
+        <w:t>JHBH</w:t>
       </w:r>
       <w:r>
         <w:rPr>
@@ -1779,6 +1795,7 @@
           <w:szCs w:val="24"/>
           <w:u w:val="single"/>
         </w:rPr>
+        <w:t>JBJH</w:t>
       </w:r>
       <w:r>
         <w:rPr>
@@ -2151,6 +2168,7 @@
           <w:sz w:val="24"/>
           <w:szCs w:val="24"/>
         </w:rPr>
+        <w:t>BHJ</w:t>
       </w:r>
       <w:r>
         <w:rPr>

</xml_diff>